<commit_message>
added notes for LangChain
</commit_message>
<xml_diff>
--- a/Using OracleVectorDB with Llama-index.docx
+++ b/Using OracleVectorDB with Llama-index.docx
@@ -52,6 +52,19 @@
           <w:lang w:val="en-US"/>
         </w:rPr>
       </w:pPr>
+    </w:p>
+    <w:p>
+      <w:pPr>
+        <w:rPr>
+          <w:lang w:val="en-US"/>
+        </w:rPr>
+      </w:pPr>
+      <w:r>
+        <w:rPr>
+          <w:lang w:val="en-US"/>
+        </w:rPr>
+        <w:t xml:space="preserve">Last update: 03/02/2024 </w:t>
+      </w:r>
     </w:p>
     <w:sdt>
       <w:sdtPr>
@@ -119,7 +132,7 @@
             </w:rPr>
             <w:fldChar w:fldCharType="separate"/>
           </w:r>
-          <w:hyperlink w:anchor="_Toc155361612" w:history="1">
+          <w:hyperlink w:anchor="_Toc157847663" w:history="1">
             <w:r>
               <w:rPr>
                 <w:rStyle w:val="Hyperlink"/>
@@ -147,7 +160,7 @@
                 <w:noProof/>
                 <w:webHidden/>
               </w:rPr>
-              <w:instrText xml:space="preserve"> PAGEREF _Toc155361612 \h </w:instrText>
+              <w:instrText xml:space="preserve"> PAGEREF _Toc157847663 \h </w:instrText>
             </w:r>
             <w:r>
               <w:rPr>
@@ -194,7 +207,7 @@
               <w:lang w:eastAsia="en-GB"/>
             </w:rPr>
           </w:pPr>
-          <w:hyperlink w:anchor="_Toc155361613" w:history="1">
+          <w:hyperlink w:anchor="_Toc157847664" w:history="1">
             <w:r>
               <w:rPr>
                 <w:rStyle w:val="Hyperlink"/>
@@ -222,7 +235,7 @@
                 <w:noProof/>
                 <w:webHidden/>
               </w:rPr>
-              <w:instrText xml:space="preserve"> PAGEREF _Toc155361613 \h </w:instrText>
+              <w:instrText xml:space="preserve"> PAGEREF _Toc157847664 \h </w:instrText>
             </w:r>
             <w:r>
               <w:rPr>
@@ -269,7 +282,7 @@
               <w:lang w:eastAsia="en-GB"/>
             </w:rPr>
           </w:pPr>
-          <w:hyperlink w:anchor="_Toc155361614" w:history="1">
+          <w:hyperlink w:anchor="_Toc157847665" w:history="1">
             <w:r>
               <w:rPr>
                 <w:rStyle w:val="Hyperlink"/>
@@ -297,7 +310,7 @@
                 <w:noProof/>
                 <w:webHidden/>
               </w:rPr>
-              <w:instrText xml:space="preserve"> PAGEREF _Toc155361614 \h </w:instrText>
+              <w:instrText xml:space="preserve"> PAGEREF _Toc157847665 \h </w:instrText>
             </w:r>
             <w:r>
               <w:rPr>
@@ -344,7 +357,7 @@
               <w:lang w:eastAsia="en-GB"/>
             </w:rPr>
           </w:pPr>
-          <w:hyperlink w:anchor="_Toc155361615" w:history="1">
+          <w:hyperlink w:anchor="_Toc157847666" w:history="1">
             <w:r>
               <w:rPr>
                 <w:rStyle w:val="Hyperlink"/>
@@ -372,7 +385,7 @@
                 <w:noProof/>
                 <w:webHidden/>
               </w:rPr>
-              <w:instrText xml:space="preserve"> PAGEREF _Toc155361615 \h </w:instrText>
+              <w:instrText xml:space="preserve"> PAGEREF _Toc157847666 \h </w:instrText>
             </w:r>
             <w:r>
               <w:rPr>
@@ -419,7 +432,7 @@
               <w:lang w:eastAsia="en-GB"/>
             </w:rPr>
           </w:pPr>
-          <w:hyperlink w:anchor="_Toc155361616" w:history="1">
+          <w:hyperlink w:anchor="_Toc157847667" w:history="1">
             <w:r>
               <w:rPr>
                 <w:rStyle w:val="Hyperlink"/>
@@ -447,7 +460,7 @@
                 <w:noProof/>
                 <w:webHidden/>
               </w:rPr>
-              <w:instrText xml:space="preserve"> PAGEREF _Toc155361616 \h </w:instrText>
+              <w:instrText xml:space="preserve"> PAGEREF _Toc157847667 \h </w:instrText>
             </w:r>
             <w:r>
               <w:rPr>
@@ -494,7 +507,7 @@
               <w:lang w:eastAsia="en-GB"/>
             </w:rPr>
           </w:pPr>
-          <w:hyperlink w:anchor="_Toc155361617" w:history="1">
+          <w:hyperlink w:anchor="_Toc157847668" w:history="1">
             <w:r>
               <w:rPr>
                 <w:rStyle w:val="Hyperlink"/>
@@ -522,7 +535,7 @@
                 <w:noProof/>
                 <w:webHidden/>
               </w:rPr>
-              <w:instrText xml:space="preserve"> PAGEREF _Toc155361617 \h </w:instrText>
+              <w:instrText xml:space="preserve"> PAGEREF _Toc157847668 \h </w:instrText>
             </w:r>
             <w:r>
               <w:rPr>
@@ -569,13 +582,88 @@
               <w:lang w:eastAsia="en-GB"/>
             </w:rPr>
           </w:pPr>
-          <w:hyperlink w:anchor="_Toc155361618" w:history="1">
+          <w:hyperlink w:anchor="_Toc157847669" w:history="1">
             <w:r>
               <w:rPr>
                 <w:rStyle w:val="Hyperlink"/>
                 <w:noProof/>
                 <w:lang w:val="en-US"/>
               </w:rPr>
+              <w:t>Integration with LangChain.</w:t>
+            </w:r>
+            <w:r>
+              <w:rPr>
+                <w:noProof/>
+                <w:webHidden/>
+              </w:rPr>
+              <w:tab/>
+            </w:r>
+            <w:r>
+              <w:rPr>
+                <w:noProof/>
+                <w:webHidden/>
+              </w:rPr>
+              <w:fldChar w:fldCharType="begin"/>
+            </w:r>
+            <w:r>
+              <w:rPr>
+                <w:noProof/>
+                <w:webHidden/>
+              </w:rPr>
+              <w:instrText xml:space="preserve"> PAGEREF _Toc157847669 \h </w:instrText>
+            </w:r>
+            <w:r>
+              <w:rPr>
+                <w:noProof/>
+                <w:webHidden/>
+              </w:rPr>
+            </w:r>
+            <w:r>
+              <w:rPr>
+                <w:noProof/>
+                <w:webHidden/>
+              </w:rPr>
+              <w:fldChar w:fldCharType="separate"/>
+            </w:r>
+            <w:r>
+              <w:rPr>
+                <w:noProof/>
+                <w:webHidden/>
+              </w:rPr>
+              <w:t>4</w:t>
+            </w:r>
+            <w:r>
+              <w:rPr>
+                <w:noProof/>
+                <w:webHidden/>
+              </w:rPr>
+              <w:fldChar w:fldCharType="end"/>
+            </w:r>
+          </w:hyperlink>
+        </w:p>
+        <w:p>
+          <w:pPr>
+            <w:pStyle w:val="TOC2"/>
+            <w:tabs>
+              <w:tab w:val="right" w:leader="dot" w:pos="9016"/>
+            </w:tabs>
+            <w:rPr>
+              <w:rFonts w:eastAsiaTheme="minorEastAsia" w:cstheme="minorBidi"/>
+              <w:b w:val="0"/>
+              <w:bCs w:val="0"/>
+              <w:noProof/>
+              <w:sz w:val="24"/>
+              <w:szCs w:val="24"/>
+              <w:lang w:eastAsia="en-GB"/>
+            </w:rPr>
+          </w:pPr>
+          <w:hyperlink w:anchor="_Toc157847670" w:history="1">
+            <w:r>
+              <w:rPr>
+                <w:rStyle w:val="Hyperlink"/>
+                <w:noProof/>
+                <w:lang w:val="en-US"/>
+              </w:rPr>
               <w:t>Distance functions.</w:t>
             </w:r>
             <w:r>
@@ -597,7 +685,82 @@
                 <w:noProof/>
                 <w:webHidden/>
               </w:rPr>
-              <w:instrText xml:space="preserve"> PAGEREF _Toc155361618 \h </w:instrText>
+              <w:instrText xml:space="preserve"> PAGEREF _Toc157847670 \h </w:instrText>
+            </w:r>
+            <w:r>
+              <w:rPr>
+                <w:noProof/>
+                <w:webHidden/>
+              </w:rPr>
+            </w:r>
+            <w:r>
+              <w:rPr>
+                <w:noProof/>
+                <w:webHidden/>
+              </w:rPr>
+              <w:fldChar w:fldCharType="separate"/>
+            </w:r>
+            <w:r>
+              <w:rPr>
+                <w:noProof/>
+                <w:webHidden/>
+              </w:rPr>
+              <w:t>4</w:t>
+            </w:r>
+            <w:r>
+              <w:rPr>
+                <w:noProof/>
+                <w:webHidden/>
+              </w:rPr>
+              <w:fldChar w:fldCharType="end"/>
+            </w:r>
+          </w:hyperlink>
+        </w:p>
+        <w:p>
+          <w:pPr>
+            <w:pStyle w:val="TOC2"/>
+            <w:tabs>
+              <w:tab w:val="right" w:leader="dot" w:pos="9016"/>
+            </w:tabs>
+            <w:rPr>
+              <w:rFonts w:eastAsiaTheme="minorEastAsia" w:cstheme="minorBidi"/>
+              <w:b w:val="0"/>
+              <w:bCs w:val="0"/>
+              <w:noProof/>
+              <w:sz w:val="24"/>
+              <w:szCs w:val="24"/>
+              <w:lang w:eastAsia="en-GB"/>
+            </w:rPr>
+          </w:pPr>
+          <w:hyperlink w:anchor="_Toc157847671" w:history="1">
+            <w:r>
+              <w:rPr>
+                <w:rStyle w:val="Hyperlink"/>
+                <w:noProof/>
+                <w:lang w:val="en-US"/>
+              </w:rPr>
+              <w:t>How to change the schema.</w:t>
+            </w:r>
+            <w:r>
+              <w:rPr>
+                <w:noProof/>
+                <w:webHidden/>
+              </w:rPr>
+              <w:tab/>
+            </w:r>
+            <w:r>
+              <w:rPr>
+                <w:noProof/>
+                <w:webHidden/>
+              </w:rPr>
+              <w:fldChar w:fldCharType="begin"/>
+            </w:r>
+            <w:r>
+              <w:rPr>
+                <w:noProof/>
+                <w:webHidden/>
+              </w:rPr>
+              <w:instrText xml:space="preserve"> PAGEREF _Toc157847671 \h </w:instrText>
             </w:r>
             <w:r>
               <w:rPr>
@@ -654,7 +817,7 @@
           <w:lang w:val="en-US"/>
         </w:rPr>
       </w:pPr>
-      <w:bookmarkStart w:id="0" w:name="_Toc155361612"/>
+      <w:bookmarkStart w:id="0" w:name="_Toc157847663"/>
       <w:r>
         <w:rPr>
           <w:lang w:val="en-US"/>
@@ -720,7 +883,27 @@
         <w:t>o store and manage embeddings vectors,</w:t>
       </w:r>
       <w:r>
-        <w:t xml:space="preserve"> with orchestration libraries for RAG, specifically Llama-index and LangChain.</w:t>
+        <w:t xml:space="preserve"> with orchestration libraries for RAG, specifically </w:t>
+      </w:r>
+      <w:r>
+        <w:rPr>
+          <w:b/>
+          <w:bCs/>
+        </w:rPr>
+        <w:t>Llama-index</w:t>
+      </w:r>
+      <w:r>
+        <w:t xml:space="preserve"> and </w:t>
+      </w:r>
+      <w:r>
+        <w:rPr>
+          <w:b/>
+          <w:bCs/>
+        </w:rPr>
+        <w:t>LangChain</w:t>
+      </w:r>
+      <w:r>
+        <w:t>.</w:t>
       </w:r>
     </w:p>
     <w:p>
@@ -764,175 +947,182 @@
         <w:rPr>
           <w:lang w:val="en-US"/>
         </w:rPr>
-        <w:t>The integration has been developed and tested for Llama-</w:t>
+        <w:t>The integration has been developed and tested for Llama-index</w:t>
+      </w:r>
+      <w:r>
+        <w:rPr>
+          <w:lang w:val="en-US"/>
+        </w:rPr>
+        <w:t xml:space="preserve"> and </w:t>
       </w:r>
       <w:proofErr w:type="spellStart"/>
+      <w:r>
+        <w:rPr>
+          <w:lang w:val="en-US"/>
+        </w:rPr>
+        <w:t>LangChain</w:t>
+      </w:r>
+      <w:proofErr w:type="spellEnd"/>
+      <w:r>
+        <w:rPr>
+          <w:lang w:val="en-US"/>
+        </w:rPr>
+        <w:t>.</w:t>
+      </w:r>
+      <w:r>
+        <w:rPr>
+          <w:lang w:val="en-US"/>
+        </w:rPr>
+        <w:t xml:space="preserve"> </w:t>
+      </w:r>
+    </w:p>
+    <w:p>
+      <w:pPr>
+        <w:rPr>
+          <w:lang w:val="en-US"/>
+        </w:rPr>
+      </w:pPr>
+    </w:p>
+    <w:p>
+      <w:pPr>
+        <w:rPr>
+          <w:lang w:val="en-US"/>
+        </w:rPr>
+      </w:pPr>
+    </w:p>
+    <w:p>
+      <w:pPr>
+        <w:pStyle w:val="Heading2"/>
+        <w:rPr>
+          <w:lang w:val="en-US"/>
+        </w:rPr>
+      </w:pPr>
+      <w:bookmarkStart w:id="1" w:name="_Toc157847664"/>
+      <w:r>
+        <w:rPr>
+          <w:lang w:val="en-US"/>
+        </w:rPr>
+        <w:t>Database Schema.</w:t>
+      </w:r>
+      <w:bookmarkEnd w:id="1"/>
+    </w:p>
+    <w:p>
+      <w:pPr>
+        <w:rPr>
+          <w:lang w:val="en-US"/>
+        </w:rPr>
+      </w:pPr>
+    </w:p>
+    <w:p>
+      <w:pPr>
+        <w:jc w:val="both"/>
+        <w:rPr>
+          <w:lang w:val="en-US"/>
+        </w:rPr>
+      </w:pPr>
+      <w:r>
+        <w:rPr>
+          <w:lang w:val="en-US"/>
+        </w:rPr>
+        <w:t>The biggest limitation</w:t>
+      </w:r>
+      <w:r>
+        <w:rPr>
+          <w:lang w:val="en-US"/>
+        </w:rPr>
+        <w:t xml:space="preserve"> in these demos</w:t>
+      </w:r>
+      <w:r>
+        <w:rPr>
+          <w:lang w:val="en-US"/>
+        </w:rPr>
+        <w:t xml:space="preserve">, in my view, is that </w:t>
+      </w:r>
+      <w:r>
+        <w:rPr>
+          <w:lang w:val="en-US"/>
+        </w:rPr>
+        <w:t>all the code</w:t>
+      </w:r>
+      <w:r>
+        <w:rPr>
+          <w:lang w:val="en-US"/>
+        </w:rPr>
+        <w:t xml:space="preserve"> now works with a fixed database schema. You can change the owner of the Schema, changing the value</w:t>
+      </w:r>
+      <w:r>
+        <w:rPr>
+          <w:lang w:val="en-US"/>
+        </w:rPr>
+        <w:t>s</w:t>
+      </w:r>
+      <w:r>
+        <w:rPr>
+          <w:lang w:val="en-US"/>
+        </w:rPr>
+        <w:t xml:space="preserve"> for the following properties, defined in </w:t>
+      </w:r>
+      <w:r>
+        <w:rPr>
+          <w:lang w:val="en-US"/>
+        </w:rPr>
+        <w:t xml:space="preserve">the file </w:t>
+      </w:r>
       <w:proofErr w:type="gramStart"/>
       <w:r>
         <w:rPr>
           <w:lang w:val="en-US"/>
         </w:rPr>
-        <w:t>index.</w:t>
-      </w:r>
-      <w:r>
-        <w:rPr>
-          <w:lang w:val="en-US"/>
-        </w:rPr>
-        <w:t>It</w:t>
+        <w:t>config_private.py</w:t>
+      </w:r>
+      <w:proofErr w:type="gramEnd"/>
+    </w:p>
+    <w:p>
+      <w:pPr>
+        <w:rPr>
+          <w:lang w:val="en-US"/>
+        </w:rPr>
+      </w:pPr>
+    </w:p>
+    <w:p>
+      <w:r>
+        <w:t>DB_USER = "vector"</w:t>
+      </w:r>
+    </w:p>
+    <w:p>
+      <w:r>
+        <w:t>DB_PWD = "</w:t>
+      </w:r>
+      <w:proofErr w:type="spellStart"/>
+      <w:r>
+        <w:rPr>
+          <w:lang w:val="en-US"/>
+        </w:rPr>
+        <w:t>xxxx</w:t>
       </w:r>
       <w:proofErr w:type="spellEnd"/>
-      <w:proofErr w:type="gramEnd"/>
-      <w:r>
-        <w:rPr>
-          <w:lang w:val="en-US"/>
-        </w:rPr>
-        <w:t xml:space="preserve"> should work even in </w:t>
+      <w:r>
+        <w:t>"</w:t>
+      </w:r>
+    </w:p>
+    <w:p>
+      <w:r>
+        <w:t>DB_HOST_IP = "130.162.</w:t>
       </w:r>
       <w:proofErr w:type="spellStart"/>
       <w:r>
         <w:rPr>
           <w:lang w:val="en-US"/>
         </w:rPr>
-        <w:t>LangChain</w:t>
+        <w:t>xxx.yyy</w:t>
       </w:r>
       <w:proofErr w:type="spellEnd"/>
       <w:r>
-        <w:rPr>
-          <w:lang w:val="en-US"/>
-        </w:rPr>
-        <w:t>, due to the existing interoperability features.</w:t>
-      </w:r>
-    </w:p>
-    <w:p>
-      <w:pPr>
-        <w:rPr>
-          <w:lang w:val="en-US"/>
-        </w:rPr>
-      </w:pPr>
-    </w:p>
-    <w:p>
-      <w:pPr>
-        <w:pStyle w:val="Heading2"/>
-        <w:rPr>
-          <w:lang w:val="en-US"/>
-        </w:rPr>
-      </w:pPr>
-      <w:bookmarkStart w:id="1" w:name="_Toc155361613"/>
-      <w:r>
-        <w:rPr>
-          <w:lang w:val="en-US"/>
-        </w:rPr>
-        <w:t>Database Schema.</w:t>
-      </w:r>
-      <w:bookmarkEnd w:id="1"/>
-    </w:p>
-    <w:p>
-      <w:pPr>
-        <w:rPr>
-          <w:lang w:val="en-US"/>
-        </w:rPr>
-      </w:pPr>
-    </w:p>
-    <w:p>
-      <w:pPr>
-        <w:jc w:val="both"/>
-        <w:rPr>
-          <w:lang w:val="en-US"/>
-        </w:rPr>
-      </w:pPr>
-      <w:r>
-        <w:rPr>
-          <w:lang w:val="en-US"/>
-        </w:rPr>
-        <w:t xml:space="preserve">The biggest limitation, in my view, is that </w:t>
-      </w:r>
-      <w:proofErr w:type="spellStart"/>
-      <w:r>
-        <w:rPr>
-          <w:lang w:val="en-US"/>
-        </w:rPr>
-        <w:t>OracleVectorDB</w:t>
-      </w:r>
-      <w:proofErr w:type="spellEnd"/>
-      <w:r>
-        <w:rPr>
-          <w:lang w:val="en-US"/>
-        </w:rPr>
-        <w:t xml:space="preserve"> now works with a fixed database schema. You can only change the owner of the Schema, changing the value</w:t>
-      </w:r>
-      <w:r>
-        <w:rPr>
-          <w:lang w:val="en-US"/>
-        </w:rPr>
-        <w:t>s</w:t>
-      </w:r>
-      <w:r>
-        <w:rPr>
-          <w:lang w:val="en-US"/>
-        </w:rPr>
-        <w:t xml:space="preserve"> for the following properties, defined in </w:t>
-      </w:r>
-      <w:r>
-        <w:rPr>
-          <w:lang w:val="en-US"/>
-        </w:rPr>
-        <w:t xml:space="preserve">the file </w:t>
-      </w:r>
-      <w:proofErr w:type="gramStart"/>
-      <w:r>
-        <w:rPr>
-          <w:lang w:val="en-US"/>
-        </w:rPr>
-        <w:t>config_private.py</w:t>
-      </w:r>
-      <w:proofErr w:type="gramEnd"/>
-    </w:p>
-    <w:p>
-      <w:pPr>
-        <w:rPr>
-          <w:lang w:val="en-US"/>
-        </w:rPr>
-      </w:pPr>
-    </w:p>
-    <w:p>
-      <w:r>
-        <w:t>DB_USER = "vector"</w:t>
-      </w:r>
-    </w:p>
-    <w:p>
-      <w:r>
-        <w:t>DB_PWD = "</w:t>
-      </w:r>
-      <w:proofErr w:type="spellStart"/>
-      <w:r>
-        <w:rPr>
-          <w:lang w:val="en-US"/>
-        </w:rPr>
-        <w:t>xxxx</w:t>
-      </w:r>
-      <w:proofErr w:type="spellEnd"/>
-      <w:r>
         <w:t>"</w:t>
       </w:r>
     </w:p>
     <w:p>
       <w:r>
-        <w:t>DB_HOST_IP = "130.162.</w:t>
-      </w:r>
-      <w:proofErr w:type="spellStart"/>
-      <w:r>
-        <w:rPr>
-          <w:lang w:val="en-US"/>
-        </w:rPr>
-        <w:t>xxx.yyy</w:t>
-      </w:r>
-      <w:proofErr w:type="spellEnd"/>
-      <w:r>
-        <w:t>"</w:t>
-      </w:r>
-    </w:p>
-    <w:p>
-      <w:r>
         <w:t>DB_SERVICE = "freepdb1"</w:t>
       </w:r>
     </w:p>
@@ -947,6 +1137,7 @@
         <w:rPr>
           <w:lang w:val="en-US"/>
         </w:rPr>
+        <w:lastRenderedPageBreak/>
         <w:t>The schema used is com</w:t>
       </w:r>
       <w:r>
@@ -1022,7 +1213,6 @@
         <w:rPr>
           <w:noProof/>
         </w:rPr>
-        <w:lastRenderedPageBreak/>
         <w:drawing>
           <wp:inline distT="0" distB="0" distL="0" distR="0" wp14:anchorId="1B461F0E" wp14:editId="19724FA9">
             <wp:extent cx="4752754" cy="2113096"/>
@@ -1120,12 +1310,24 @@
         </w:rPr>
         <w:t xml:space="preserve">A chunk is a “portion of a document”. Several strategies can be used to do the </w:t>
       </w:r>
+      <w:r>
+        <w:rPr>
+          <w:lang w:val="en-US"/>
+        </w:rPr>
+        <w:t>“</w:t>
+      </w:r>
+      <w:r>
+        <w:rPr>
+          <w:lang w:val="en-US"/>
+        </w:rPr>
+        <w:t>chunking</w:t>
+      </w:r>
       <w:proofErr w:type="gramStart"/>
       <w:r>
         <w:rPr>
           <w:lang w:val="en-US"/>
         </w:rPr>
-        <w:t>chunking</w:t>
+        <w:t>”</w:t>
       </w:r>
       <w:proofErr w:type="gramEnd"/>
       <w:r>
@@ -1263,7 +1465,7 @@
           <w:lang w:val="en-US"/>
         </w:rPr>
       </w:pPr>
-      <w:bookmarkStart w:id="2" w:name="_Toc155361614"/>
+      <w:bookmarkStart w:id="2" w:name="_Toc157847665"/>
       <w:r>
         <w:rPr>
           <w:lang w:val="en-US"/>
@@ -1324,6 +1526,12 @@
         <w:t>book_name</w:t>
       </w:r>
       <w:proofErr w:type="spellEnd"/>
+      <w:r>
+        <w:rPr>
+          <w:lang w:val="en-US"/>
+        </w:rPr>
+        <w:t xml:space="preserve"> (or file name)</w:t>
+      </w:r>
     </w:p>
     <w:p>
       <w:pPr>
@@ -1386,12 +1594,19 @@
     </w:p>
     <w:p>
       <w:pPr>
+        <w:rPr>
+          <w:lang w:val="en-US"/>
+        </w:rPr>
+      </w:pPr>
+    </w:p>
+    <w:p>
+      <w:pPr>
         <w:pStyle w:val="Heading2"/>
         <w:rPr>
           <w:lang w:val="en-US"/>
         </w:rPr>
       </w:pPr>
-      <w:bookmarkStart w:id="3" w:name="_Toc155361615"/>
+      <w:bookmarkStart w:id="3" w:name="_Toc157847666"/>
       <w:r>
         <w:rPr>
           <w:lang w:val="en-US"/>
@@ -1417,16 +1632,26 @@
         <w:rPr>
           <w:lang w:val="en-US"/>
         </w:rPr>
-        <w:t xml:space="preserve">Data (chunks and embeddings + metadata) should be done </w:t>
-      </w:r>
-      <w:proofErr w:type="gramStart"/>
-      <w:r>
-        <w:rPr>
-          <w:lang w:val="en-US"/>
-        </w:rPr>
-        <w:t>offline, before</w:t>
-      </w:r>
-      <w:proofErr w:type="gramEnd"/>
+        <w:t xml:space="preserve">Data </w:t>
+      </w:r>
+      <w:r>
+        <w:rPr>
+          <w:lang w:val="en-US"/>
+        </w:rPr>
+        <w:t xml:space="preserve">loading </w:t>
+      </w:r>
+      <w:r>
+        <w:rPr>
+          <w:lang w:val="en-US"/>
+        </w:rPr>
+        <w:t xml:space="preserve">(chunks and embeddings + metadata) should be done </w:t>
+      </w:r>
+      <w:r>
+        <w:rPr>
+          <w:lang w:val="en-US"/>
+        </w:rPr>
+        <w:t>offline before</w:t>
+      </w:r>
       <w:r>
         <w:rPr>
           <w:lang w:val="en-US"/>
@@ -1443,6 +1668,7 @@
     </w:p>
     <w:p>
       <w:pPr>
+        <w:jc w:val="both"/>
         <w:rPr>
           <w:lang w:val="en-US"/>
         </w:rPr>
@@ -1465,7 +1691,19 @@
         <w:rPr>
           <w:lang w:val="en-US"/>
         </w:rPr>
-        <w:t xml:space="preserve"> class has some functionalities to write, the </w:t>
+        <w:t xml:space="preserve"> class has some functionalities to write, </w:t>
+      </w:r>
+      <w:r>
+        <w:rPr>
+          <w:lang w:val="en-US"/>
+        </w:rPr>
+        <w:t xml:space="preserve">I suggest that </w:t>
+      </w:r>
+      <w:r>
+        <w:rPr>
+          <w:lang w:val="en-US"/>
+        </w:rPr>
+        <w:t xml:space="preserve">the </w:t>
       </w:r>
       <w:r>
         <w:rPr>
@@ -1473,18 +1711,32 @@
           <w:bCs/>
           <w:lang w:val="en-US"/>
         </w:rPr>
-        <w:t xml:space="preserve">loading should always be done using the Python </w:t>
-      </w:r>
-      <w:proofErr w:type="gramStart"/>
+        <w:t xml:space="preserve">loading </w:t>
+      </w:r>
       <w:r>
         <w:rPr>
           <w:b/>
           <w:bCs/>
           <w:lang w:val="en-US"/>
         </w:rPr>
-        <w:t>program</w:t>
-      </w:r>
-      <w:proofErr w:type="gramEnd"/>
+        <w:t xml:space="preserve">is </w:t>
+      </w:r>
+      <w:r>
+        <w:rPr>
+          <w:b/>
+          <w:bCs/>
+          <w:lang w:val="en-US"/>
+        </w:rPr>
+        <w:t>always done using the Python program</w:t>
+      </w:r>
+      <w:r>
+        <w:rPr>
+          <w:b/>
+          <w:bCs/>
+          <w:lang w:val="en-US"/>
+        </w:rPr>
+        <w:t>:</w:t>
+      </w:r>
     </w:p>
     <w:p>
       <w:pPr>
@@ -1534,8 +1786,27 @@
         <w:rPr>
           <w:lang w:val="en-US"/>
         </w:rPr>
-        <w:t xml:space="preserve"> It can be run without any commend-line parameter.</w:t>
-      </w:r>
+        <w:t xml:space="preserve"> It can be run without any comm</w:t>
+      </w:r>
+      <w:r>
+        <w:rPr>
+          <w:lang w:val="en-US"/>
+        </w:rPr>
+        <w:t>a</w:t>
+      </w:r>
+      <w:r>
+        <w:rPr>
+          <w:lang w:val="en-US"/>
+        </w:rPr>
+        <w:t>nd-line parameter.</w:t>
+      </w:r>
+    </w:p>
+    <w:p>
+      <w:pPr>
+        <w:rPr>
+          <w:lang w:val="en-US"/>
+        </w:rPr>
+      </w:pPr>
     </w:p>
     <w:p>
       <w:pPr>
@@ -1551,7 +1822,7 @@
           <w:lang w:val="en-US"/>
         </w:rPr>
       </w:pPr>
-      <w:bookmarkStart w:id="4" w:name="_Toc155361616"/>
+      <w:bookmarkStart w:id="4" w:name="_Toc157847667"/>
       <w:r>
         <w:rPr>
           <w:lang w:val="en-US"/>
@@ -1591,21 +1862,27 @@
         <w:rPr>
           <w:lang w:val="en-US"/>
         </w:rPr>
-        <w:t xml:space="preserve"> standalone (not integrated in a </w:t>
+        <w:t xml:space="preserve"> standalone (not integrated in a Llama-index</w:t>
+      </w:r>
+      <w:r>
+        <w:rPr>
+          <w:lang w:val="en-US"/>
+        </w:rPr>
+        <w:t>/</w:t>
       </w:r>
       <w:proofErr w:type="spellStart"/>
       <w:r>
         <w:rPr>
           <w:lang w:val="en-US"/>
         </w:rPr>
-        <w:t>Lalama</w:t>
+        <w:t>LangChain</w:t>
       </w:r>
       <w:proofErr w:type="spellEnd"/>
       <w:r>
         <w:rPr>
           <w:lang w:val="en-US"/>
         </w:rPr>
-        <w:t>-index chain), you’ll find a code example in the following Notebook:</w:t>
+        <w:t xml:space="preserve"> chain), you’ll find a code example in the following Notebook:</w:t>
       </w:r>
     </w:p>
     <w:p>
@@ -2216,22 +2493,22 @@
         <w:rPr>
           <w:lang w:val="en-US"/>
         </w:rPr>
-        <w:t xml:space="preserve"> that you need an Embedding model to compute embeddings, even in the query phase, where it is needed to embed the text of the query.</w:t>
-      </w:r>
-    </w:p>
-    <w:p>
-      <w:pPr>
-        <w:rPr>
-          <w:lang w:val="en-US"/>
-        </w:rPr>
-      </w:pPr>
-    </w:p>
-    <w:p>
-      <w:pPr>
-        <w:rPr>
-          <w:lang w:val="en-US"/>
-        </w:rPr>
-      </w:pPr>
+        <w:t xml:space="preserve"> that </w:t>
+      </w:r>
+      <w:r>
+        <w:rPr>
+          <w:b/>
+          <w:bCs/>
+          <w:lang w:val="en-US"/>
+        </w:rPr>
+        <w:t>you need an Embedding model to compute embeddings</w:t>
+      </w:r>
+      <w:r>
+        <w:rPr>
+          <w:lang w:val="en-US"/>
+        </w:rPr>
+        <w:t>, even in the query phase, where it is needed to embed the text of the query.</w:t>
+      </w:r>
     </w:p>
     <w:p>
       <w:pPr>
@@ -2240,7 +2517,23 @@
           <w:lang w:val="en-US"/>
         </w:rPr>
       </w:pPr>
-      <w:bookmarkStart w:id="5" w:name="_Toc155361617"/>
+    </w:p>
+    <w:p>
+      <w:pPr>
+        <w:pStyle w:val="Heading2"/>
+        <w:rPr>
+          <w:lang w:val="en-US"/>
+        </w:rPr>
+      </w:pPr>
+    </w:p>
+    <w:p>
+      <w:pPr>
+        <w:pStyle w:val="Heading2"/>
+        <w:rPr>
+          <w:lang w:val="en-US"/>
+        </w:rPr>
+      </w:pPr>
+      <w:bookmarkStart w:id="5" w:name="_Toc157847668"/>
       <w:r>
         <w:rPr>
           <w:lang w:val="en-US"/>
@@ -2574,6 +2867,7 @@
         <w:rPr>
           <w:color w:val="212121"/>
         </w:rPr>
+        <w:lastRenderedPageBreak/>
         <w:t xml:space="preserve">    </w:t>
       </w:r>
       <w:r>
@@ -2841,15 +3135,221 @@
           <w:lang w:val="en-US"/>
         </w:rPr>
       </w:pPr>
-      <w:bookmarkStart w:id="6" w:name="_Toc155361618"/>
-      <w:r>
-        <w:rPr>
-          <w:lang w:val="en-US"/>
-        </w:rPr>
-        <w:lastRenderedPageBreak/>
+    </w:p>
+    <w:p>
+      <w:pPr>
+        <w:rPr>
+          <w:lang w:val="en-US"/>
+        </w:rPr>
+      </w:pPr>
+    </w:p>
+    <w:p>
+      <w:pPr>
+        <w:pStyle w:val="Heading2"/>
+        <w:rPr>
+          <w:lang w:val="en-US"/>
+        </w:rPr>
+      </w:pPr>
+      <w:bookmarkStart w:id="6" w:name="_Toc157847669"/>
+      <w:r>
+        <w:rPr>
+          <w:lang w:val="en-US"/>
+        </w:rPr>
+        <w:t xml:space="preserve">Integration with </w:t>
+      </w:r>
+      <w:proofErr w:type="spellStart"/>
+      <w:r>
+        <w:rPr>
+          <w:lang w:val="en-US"/>
+        </w:rPr>
+        <w:t>LangChain</w:t>
+      </w:r>
+      <w:proofErr w:type="spellEnd"/>
+      <w:r>
+        <w:rPr>
+          <w:lang w:val="en-US"/>
+        </w:rPr>
+        <w:t>.</w:t>
+      </w:r>
+      <w:bookmarkEnd w:id="6"/>
+    </w:p>
+    <w:p>
+      <w:pPr>
+        <w:rPr>
+          <w:lang w:val="en-US"/>
+        </w:rPr>
+      </w:pPr>
+    </w:p>
+    <w:p>
+      <w:pPr>
+        <w:jc w:val="both"/>
+        <w:rPr>
+          <w:lang w:val="en-US"/>
+        </w:rPr>
+      </w:pPr>
+      <w:r>
+        <w:rPr>
+          <w:lang w:val="en-US"/>
+        </w:rPr>
+        <w:t xml:space="preserve">In the Python file </w:t>
+      </w:r>
+    </w:p>
+    <w:p>
+      <w:pPr>
+        <w:jc w:val="center"/>
+        <w:rPr>
+          <w:lang w:val="en-US"/>
+        </w:rPr>
+      </w:pPr>
+      <w:r>
+        <w:rPr>
+          <w:lang w:val="en-US"/>
+        </w:rPr>
+        <w:t>oracle_vector_db_lc</w:t>
+      </w:r>
+      <w:r>
+        <w:rPr>
+          <w:lang w:val="en-US"/>
+        </w:rPr>
+        <w:t>.py</w:t>
+      </w:r>
+    </w:p>
+    <w:p>
+      <w:pPr>
+        <w:jc w:val="both"/>
+        <w:rPr>
+          <w:lang w:val="en-US"/>
+        </w:rPr>
+      </w:pPr>
+    </w:p>
+    <w:p>
+      <w:pPr>
+        <w:jc w:val="both"/>
+        <w:rPr>
+          <w:lang w:val="en-US"/>
+        </w:rPr>
+      </w:pPr>
+      <w:r>
+        <w:rPr>
+          <w:lang w:val="en-US"/>
+        </w:rPr>
+        <w:t xml:space="preserve">there is a basic integration with </w:t>
+      </w:r>
+      <w:proofErr w:type="spellStart"/>
+      <w:r>
+        <w:rPr>
+          <w:lang w:val="en-US"/>
+        </w:rPr>
+        <w:t>LangChain</w:t>
+      </w:r>
+      <w:proofErr w:type="spellEnd"/>
+      <w:r>
+        <w:rPr>
+          <w:lang w:val="en-US"/>
+        </w:rPr>
+        <w:t xml:space="preserve">. Only read functionalities are implemented. </w:t>
+      </w:r>
+    </w:p>
+    <w:p>
+      <w:pPr>
+        <w:jc w:val="both"/>
+        <w:rPr>
+          <w:lang w:val="en-US"/>
+        </w:rPr>
+      </w:pPr>
+      <w:r>
+        <w:rPr>
+          <w:lang w:val="en-US"/>
+        </w:rPr>
+        <w:t xml:space="preserve">Loading of data should again be done using </w:t>
+      </w:r>
+      <w:proofErr w:type="spellStart"/>
+      <w:r>
+        <w:rPr>
+          <w:lang w:val="en-US"/>
+        </w:rPr>
+        <w:t>create_and_save_embeddings</w:t>
+      </w:r>
+      <w:proofErr w:type="spellEnd"/>
+      <w:r>
+        <w:rPr>
+          <w:lang w:val="en-US"/>
+        </w:rPr>
+        <w:t xml:space="preserve">. </w:t>
+      </w:r>
+    </w:p>
+    <w:p>
+      <w:pPr>
+        <w:rPr>
+          <w:lang w:val="en-US"/>
+        </w:rPr>
+      </w:pPr>
+    </w:p>
+    <w:p>
+      <w:pPr>
+        <w:rPr>
+          <w:lang w:val="en-US"/>
+        </w:rPr>
+      </w:pPr>
+      <w:r>
+        <w:rPr>
+          <w:lang w:val="en-US"/>
+        </w:rPr>
+        <w:t>A demo is in this NB:</w:t>
+      </w:r>
+    </w:p>
+    <w:p>
+      <w:pPr>
+        <w:rPr>
+          <w:lang w:val="en-US"/>
+        </w:rPr>
+      </w:pPr>
+    </w:p>
+    <w:p>
+      <w:pPr>
+        <w:rPr>
+          <w:lang w:val="en-US"/>
+        </w:rPr>
+      </w:pPr>
+      <w:hyperlink r:id="rId12" w:history="1">
+        <w:r>
+          <w:rPr>
+            <w:rStyle w:val="Hyperlink"/>
+            <w:lang w:val="en-US"/>
+          </w:rPr>
+          <w:t>https://github.com/luigisaetta/llamaindex_oracle/blob/main/demo_langchain2.ipynb</w:t>
+        </w:r>
+      </w:hyperlink>
+    </w:p>
+    <w:p>
+      <w:pPr>
+        <w:rPr>
+          <w:lang w:val="en-US"/>
+        </w:rPr>
+      </w:pPr>
+    </w:p>
+    <w:p>
+      <w:pPr>
+        <w:rPr>
+          <w:lang w:val="en-US"/>
+        </w:rPr>
+      </w:pPr>
+    </w:p>
+    <w:p>
+      <w:pPr>
+        <w:pStyle w:val="Heading2"/>
+        <w:rPr>
+          <w:lang w:val="en-US"/>
+        </w:rPr>
+      </w:pPr>
+      <w:bookmarkStart w:id="7" w:name="_Toc157847670"/>
+      <w:r>
+        <w:rPr>
+          <w:lang w:val="en-US"/>
+        </w:rPr>
         <w:t>Distance functions.</w:t>
       </w:r>
-      <w:bookmarkEnd w:id="6"/>
+      <w:bookmarkEnd w:id="7"/>
     </w:p>
     <w:p>
       <w:pPr>
@@ -2871,19 +3371,41 @@
         </w:rPr>
         <w:t>As of now (</w:t>
       </w:r>
-      <w:proofErr w:type="spellStart"/>
-      <w:r>
-        <w:rPr>
-          <w:lang w:val="en-US"/>
-        </w:rPr>
-        <w:t>jan.</w:t>
-      </w:r>
-      <w:proofErr w:type="spellEnd"/>
-      <w:r>
-        <w:rPr>
-          <w:lang w:val="en-US"/>
-        </w:rPr>
-        <w:t xml:space="preserve"> 2024) only one distance function is supported: DOT, which compute the </w:t>
+      <w:r>
+        <w:rPr>
+          <w:lang w:val="en-US"/>
+        </w:rPr>
+        <w:t>J</w:t>
+      </w:r>
+      <w:r>
+        <w:rPr>
+          <w:lang w:val="en-US"/>
+        </w:rPr>
+        <w:t>an. 2024) only one distance function is supported</w:t>
+      </w:r>
+      <w:r>
+        <w:rPr>
+          <w:lang w:val="en-US"/>
+        </w:rPr>
+        <w:t xml:space="preserve"> in </w:t>
+      </w:r>
+      <w:r>
+        <w:rPr>
+          <w:lang w:val="en-US"/>
+        </w:rPr>
+        <w:t>the</w:t>
+      </w:r>
+      <w:r>
+        <w:rPr>
+          <w:lang w:val="en-US"/>
+        </w:rPr>
+        <w:t xml:space="preserve"> code</w:t>
+      </w:r>
+      <w:r>
+        <w:rPr>
+          <w:lang w:val="en-US"/>
+        </w:rPr>
+        <w:t xml:space="preserve">: DOT, which compute the </w:t>
       </w:r>
       <w:r>
         <w:rPr>
@@ -2924,17 +3446,27 @@
     </w:p>
     <w:p>
       <w:pPr>
+        <w:jc w:val="both"/>
+        <w:rPr>
+          <w:lang w:val="en-US"/>
+        </w:rPr>
+      </w:pPr>
+    </w:p>
+    <w:p>
+      <w:pPr>
         <w:pStyle w:val="Heading2"/>
         <w:rPr>
           <w:lang w:val="en-US"/>
         </w:rPr>
       </w:pPr>
+      <w:bookmarkStart w:id="8" w:name="_Toc157847671"/>
       <w:r>
         <w:rPr>
           <w:lang w:val="en-US"/>
         </w:rPr>
         <w:t>How to change the schema.</w:t>
       </w:r>
+      <w:bookmarkEnd w:id="8"/>
     </w:p>
     <w:p>
       <w:pPr>
@@ -3102,6 +3634,7 @@
           <w:rStyle w:val="p"/>
           <w:lang w:val="en-US"/>
         </w:rPr>
+        <w:lastRenderedPageBreak/>
         <w:t>The function has for input only:</w:t>
       </w:r>
     </w:p>
@@ -3123,6 +3656,13 @@
           <w:rStyle w:val="p"/>
           <w:lang w:val="en-US"/>
         </w:rPr>
+        <w:t xml:space="preserve">the </w:t>
+      </w:r>
+      <w:r>
+        <w:rPr>
+          <w:rStyle w:val="p"/>
+          <w:lang w:val="en-US"/>
+        </w:rPr>
         <w:t xml:space="preserve">query embedding </w:t>
       </w:r>
       <w:proofErr w:type="gramStart"/>
@@ -3180,14 +3720,42 @@
           <w:rStyle w:val="p"/>
           <w:lang w:val="en-US"/>
         </w:rPr>
-        <w:t>You should consider that i</w:t>
+        <w:t>I</w:t>
       </w:r>
       <w:r>
         <w:rPr>
           <w:rStyle w:val="p"/>
           <w:lang w:val="en-US"/>
         </w:rPr>
-        <w:t>f you change the list and the order of return values, you need also to modify the following Python code, that builds the result (conforming to Llama-index protocol).</w:t>
+        <w:t>f you change the list and the order of return values</w:t>
+      </w:r>
+      <w:r>
+        <w:rPr>
+          <w:rStyle w:val="p"/>
+          <w:lang w:val="en-US"/>
+        </w:rPr>
+        <w:t xml:space="preserve"> from the query</w:t>
+      </w:r>
+      <w:r>
+        <w:rPr>
+          <w:rStyle w:val="p"/>
+          <w:lang w:val="en-US"/>
+        </w:rPr>
+        <w:t>, you need also to modify the following Python code, that builds the result (conforming to Llama-index</w:t>
+      </w:r>
+      <w:r>
+        <w:rPr>
+          <w:rStyle w:val="p"/>
+          <w:lang w:val="en-US"/>
+        </w:rPr>
+        <w:t>/LangChain</w:t>
+      </w:r>
+      <w:r>
+        <w:rPr>
+          <w:rStyle w:val="p"/>
+          <w:lang w:val="en-US"/>
+        </w:rPr>
+        <w:t xml:space="preserve"> protocol).</w:t>
       </w:r>
     </w:p>
     <w:p>
@@ -3260,8 +3828,8 @@
       </w:pPr>
     </w:p>
     <w:sectPr>
-      <w:footerReference w:type="even" r:id="rId12"/>
-      <w:footerReference w:type="default" r:id="rId13"/>
+      <w:footerReference w:type="even" r:id="rId13"/>
+      <w:footerReference w:type="default" r:id="rId14"/>
       <w:pgSz w:w="11906" w:h="16838"/>
       <w:pgMar w:top="1440" w:right="1440" w:bottom="1440" w:left="1440" w:header="708" w:footer="708" w:gutter="0"/>
       <w:cols w:space="708"/>
@@ -4220,6 +4788,7 @@
   <w:style w:type="character" w:default="1" w:styleId="DefaultParagraphFont">
     <w:name w:val="Default Paragraph Font"/>
     <w:uiPriority w:val="1"/>
+    <w:semiHidden/>
     <w:unhideWhenUsed/>
   </w:style>
   <w:style w:type="table" w:default="1" w:styleId="TableNormal">

</xml_diff>